<commit_message>
feat: update report && add pdf report file
</commit_message>
<xml_diff>
--- a/project/assets/docs/PRel_GabrielNoira_a31240_DavidVieira_a56550_TurnoD.docx
+++ b/project/assets/docs/PRel_GabrielNoira_a31240_DavidVieira_a56550_TurnoD.docx
@@ -451,18 +451,8 @@
           <w:sz w:val="22"/>
           <w:lang w:val="pt-PT"/>
         </w:rPr>
-        <w:t xml:space="preserve">Neste contexto, o presente projeto propõe o desenvolvimento de um sistema de rega automática, concebido para monitorizar e gerir remotamente as condições de uma planta, com recurso a sensores de temperatura, humidade do ar e humidade do solo. A automação do processo de rega visa garantir que a planta receba água apenas quando necessário, com base em dados precisos, promovendo assim a sustentabilidade e o uso racional da </w:t>
-      </w:r>
-      <w:proofErr w:type="spellStart"/>
-      <w:r>
-        <w:rPr>
-          <w:rFonts w:asciiTheme="minorHAnsi" w:hAnsiTheme="minorHAnsi"/>
-          <w:sz w:val="22"/>
-          <w:lang w:val="pt-PT"/>
-        </w:rPr>
-        <w:t>água.</w:t>
-      </w:r>
-      <w:proofErr w:type="spellEnd"/>
+        <w:t>Neste contexto, o presente projeto propõe o desenvolvimento de um sistema de rega automática, concebido para monitorizar e gerir remotamente as condições de uma planta, com recurso a sensores de temperatura, humidade do ar e humidade do solo. A automação do processo de rega visa garantir que a planta receba água apenas quando necessário, com base em dados precisos, promovendo assim a sustentabilidade e o uso racional da água.</w:t>
+      </w:r>
     </w:p>
     <w:p>
       <w:pPr>
@@ -474,23 +464,13 @@
           <w:lang w:val="pt-PT"/>
         </w:rPr>
       </w:pPr>
-      <w:proofErr w:type="spellStart"/>
-      <w:r>
-        <w:rPr>
-          <w:rFonts w:asciiTheme="minorHAnsi" w:hAnsiTheme="minorHAnsi"/>
-          <w:sz w:val="22"/>
-          <w:lang w:val="pt-PT"/>
-        </w:rPr>
-        <w:t>O</w:t>
-      </w:r>
-      <w:proofErr w:type="spellEnd"/>
-      <w:r>
-        <w:rPr>
-          <w:rFonts w:asciiTheme="minorHAnsi" w:hAnsiTheme="minorHAnsi"/>
-          <w:sz w:val="22"/>
-          <w:lang w:val="pt-PT"/>
-        </w:rPr>
-        <w:t xml:space="preserve"> sistema é implementado com </w:t>
+      <w:r>
+        <w:rPr>
+          <w:rFonts w:asciiTheme="minorHAnsi" w:hAnsiTheme="minorHAnsi"/>
+          <w:sz w:val="22"/>
+          <w:lang w:val="pt-PT"/>
+        </w:rPr>
+        <w:t xml:space="preserve">O sistema é implementado com </w:t>
       </w:r>
       <w:r>
         <w:rPr>
@@ -506,25 +486,7 @@
           <w:sz w:val="22"/>
           <w:lang w:val="pt-PT"/>
         </w:rPr>
-        <w:t xml:space="preserve">ESP32, sensores ambientais e uma bomba de água simulada. A comunicação entre os dispositivos é realizada através do protocolo MQTT, utilizando um broker público, enquanto a lógica de decisão, visualização e controlo é gerida através do ambiente de programação </w:t>
-      </w:r>
-      <w:proofErr w:type="gramStart"/>
-      <w:r>
-        <w:rPr>
-          <w:rFonts w:asciiTheme="minorHAnsi" w:hAnsiTheme="minorHAnsi"/>
-          <w:sz w:val="22"/>
-          <w:lang w:val="pt-PT"/>
-        </w:rPr>
-        <w:t>visual Node</w:t>
-      </w:r>
-      <w:proofErr w:type="gramEnd"/>
-      <w:r>
-        <w:rPr>
-          <w:rFonts w:asciiTheme="minorHAnsi" w:hAnsiTheme="minorHAnsi"/>
-          <w:sz w:val="22"/>
-          <w:lang w:val="pt-PT"/>
-        </w:rPr>
-        <w:t>-RED.</w:t>
+        <w:t>ESP32, sensores ambientais e uma bomba de água simulada. A comunicação entre os dispositivos é realizada através do protocolo MQTT, utilizando um broker público, enquanto a lógica de decisão, visualização e controlo é gerida através do ambiente de programação visual Node-RED.</w:t>
       </w:r>
     </w:p>
     <w:p>
@@ -1899,10 +1861,18 @@
         <w:tblStyle w:val="TabelacomGrelha"/>
         <w:tblW w:w="0" w:type="auto"/>
         <w:tblInd w:w="180" w:type="dxa"/>
+        <w:tblBorders>
+          <w:top w:val="none" w:sz="0" w:space="0" w:color="auto"/>
+          <w:left w:val="none" w:sz="0" w:space="0" w:color="auto"/>
+          <w:bottom w:val="none" w:sz="0" w:space="0" w:color="auto"/>
+          <w:right w:val="none" w:sz="0" w:space="0" w:color="auto"/>
+          <w:insideH w:val="none" w:sz="0" w:space="0" w:color="auto"/>
+          <w:insideV w:val="none" w:sz="0" w:space="0" w:color="auto"/>
+        </w:tblBorders>
         <w:tblLook w:val="04A0" w:firstRow="1" w:lastRow="0" w:firstColumn="1" w:lastColumn="0" w:noHBand="0" w:noVBand="1"/>
       </w:tblPr>
       <w:tblGrid>
-        <w:gridCol w:w="9449"/>
+        <w:gridCol w:w="9459"/>
       </w:tblGrid>
       <w:tr>
         <w:tc>
@@ -1924,7 +1894,7 @@
           <w:p>
             <w:pPr>
               <w:pStyle w:val="NormalWeb"/>
-              <w:jc w:val="both"/>
+              <w:jc w:val="center"/>
               <w:rPr>
                 <w:rFonts w:asciiTheme="minorHAnsi" w:hAnsiTheme="minorHAnsi"/>
                 <w:sz w:val="22"/>
@@ -1937,7 +1907,41 @@
                 <w:sz w:val="22"/>
                 <w:lang w:val="pt-PT"/>
               </w:rPr>
-              <w:t>IMAGEM</w:t>
+              <w:drawing>
+                <wp:inline distT="0" distB="0" distL="0" distR="0" wp14:anchorId="46B74FD8" wp14:editId="06023219">
+                  <wp:extent cx="3556299" cy="3285122"/>
+                  <wp:effectExtent l="0" t="0" r="6350" b="0"/>
+                  <wp:docPr id="596234646" name="Imagem 1"/>
+                  <wp:cNvGraphicFramePr>
+                    <a:graphicFrameLocks xmlns:a="http://schemas.openxmlformats.org/drawingml/2006/main" noChangeAspect="1"/>
+                  </wp:cNvGraphicFramePr>
+                  <a:graphic xmlns:a="http://schemas.openxmlformats.org/drawingml/2006/main">
+                    <a:graphicData uri="http://schemas.openxmlformats.org/drawingml/2006/picture">
+                      <pic:pic xmlns:pic="http://schemas.openxmlformats.org/drawingml/2006/picture">
+                        <pic:nvPicPr>
+                          <pic:cNvPr id="596234646" name=""/>
+                          <pic:cNvPicPr/>
+                        </pic:nvPicPr>
+                        <pic:blipFill>
+                          <a:blip r:embed="rId8"/>
+                          <a:stretch>
+                            <a:fillRect/>
+                          </a:stretch>
+                        </pic:blipFill>
+                        <pic:spPr>
+                          <a:xfrm>
+                            <a:off x="0" y="0"/>
+                            <a:ext cx="3580129" cy="3307135"/>
+                          </a:xfrm>
+                          <a:prstGeom prst="rect">
+                            <a:avLst/>
+                          </a:prstGeom>
+                        </pic:spPr>
+                      </pic:pic>
+                    </a:graphicData>
+                  </a:graphic>
+                </wp:inline>
+              </w:drawing>
             </w:r>
           </w:p>
           <w:p>
@@ -1966,6 +1970,23 @@
           <w:lang w:val="pt-PT"/>
         </w:rPr>
       </w:pPr>
+    </w:p>
+    <w:p>
+      <w:pPr>
+        <w:spacing w:after="0" w:line="240" w:lineRule="auto"/>
+        <w:jc w:val="left"/>
+        <w:rPr>
+          <w:rFonts w:asciiTheme="minorHAnsi" w:hAnsiTheme="minorHAnsi"/>
+          <w:color w:val="000000"/>
+          <w:szCs w:val="24"/>
+        </w:rPr>
+      </w:pPr>
+      <w:r>
+        <w:rPr>
+          <w:rFonts w:asciiTheme="minorHAnsi" w:hAnsiTheme="minorHAnsi"/>
+        </w:rPr>
+        <w:br w:type="page"/>
+      </w:r>
     </w:p>
     <w:p>
       <w:pPr>
@@ -1991,6 +2012,7 @@
           <w:bCs/>
           <w:lang w:val="pt-PT"/>
         </w:rPr>
+        <w:lastRenderedPageBreak/>
         <w:t>Dashboard Node-RED</w:t>
       </w:r>
     </w:p>
@@ -2185,7 +2207,7 @@
           <w:p>
             <w:pPr>
               <w:pStyle w:val="NormalWeb"/>
-              <w:jc w:val="both"/>
+              <w:jc w:val="center"/>
               <w:rPr>
                 <w:rFonts w:asciiTheme="minorHAnsi" w:hAnsiTheme="minorHAnsi"/>
                 <w:sz w:val="22"/>
@@ -2198,7 +2220,41 @@
                 <w:sz w:val="22"/>
                 <w:lang w:val="pt-PT"/>
               </w:rPr>
-              <w:t>IMAGEM</w:t>
+              <w:drawing>
+                <wp:inline distT="0" distB="0" distL="0" distR="0" wp14:anchorId="674353B6" wp14:editId="0624CAB9">
+                  <wp:extent cx="2157957" cy="5717205"/>
+                  <wp:effectExtent l="0" t="0" r="0" b="0"/>
+                  <wp:docPr id="1024910505" name="Imagem 1"/>
+                  <wp:cNvGraphicFramePr>
+                    <a:graphicFrameLocks xmlns:a="http://schemas.openxmlformats.org/drawingml/2006/main" noChangeAspect="1"/>
+                  </wp:cNvGraphicFramePr>
+                  <a:graphic xmlns:a="http://schemas.openxmlformats.org/drawingml/2006/main">
+                    <a:graphicData uri="http://schemas.openxmlformats.org/drawingml/2006/picture">
+                      <pic:pic xmlns:pic="http://schemas.openxmlformats.org/drawingml/2006/picture">
+                        <pic:nvPicPr>
+                          <pic:cNvPr id="1024910505" name=""/>
+                          <pic:cNvPicPr/>
+                        </pic:nvPicPr>
+                        <pic:blipFill>
+                          <a:blip r:embed="rId9"/>
+                          <a:stretch>
+                            <a:fillRect/>
+                          </a:stretch>
+                        </pic:blipFill>
+                        <pic:spPr>
+                          <a:xfrm>
+                            <a:off x="0" y="0"/>
+                            <a:ext cx="2168417" cy="5744918"/>
+                          </a:xfrm>
+                          <a:prstGeom prst="rect">
+                            <a:avLst/>
+                          </a:prstGeom>
+                        </pic:spPr>
+                      </pic:pic>
+                    </a:graphicData>
+                  </a:graphic>
+                </wp:inline>
+              </w:drawing>
             </w:r>
           </w:p>
           <w:p>
@@ -2655,25 +2711,7 @@
           <w:sz w:val="22"/>
           <w:lang w:val="pt-PT"/>
         </w:rPr>
-        <w:t xml:space="preserve">A solução foi testada no ambiente de simulação Wokwi, o que permitiu validar todas as funcionalidades previstas, desde a recolha de dados até à execução da lógica de rega automática. A comunicação entre o ESP32 e </w:t>
-      </w:r>
-      <w:proofErr w:type="gramStart"/>
-      <w:r>
-        <w:rPr>
-          <w:rFonts w:asciiTheme="minorHAnsi" w:hAnsiTheme="minorHAnsi"/>
-          <w:sz w:val="22"/>
-          <w:lang w:val="pt-PT"/>
-        </w:rPr>
-        <w:t>o Node</w:t>
-      </w:r>
-      <w:proofErr w:type="gramEnd"/>
-      <w:r>
-        <w:rPr>
-          <w:rFonts w:asciiTheme="minorHAnsi" w:hAnsiTheme="minorHAnsi"/>
-          <w:sz w:val="22"/>
-          <w:lang w:val="pt-PT"/>
-        </w:rPr>
-        <w:t>-RED, via broker MQTT público, funcionou corretamente, com publicação periódica das leituras dos sensores e receção dos comandos de controlo.</w:t>
+        <w:t>A solução foi testada no ambiente de simulação Wokwi, o que permitiu validar todas as funcionalidades previstas, desde a recolha de dados até à execução da lógica de rega automática. A comunicação entre o ESP32 e o Node-RED, via broker MQTT público, funcionou corretamente, com publicação periódica das leituras dos sensores e receção dos comandos de controlo.</w:t>
       </w:r>
     </w:p>
     <w:p>
@@ -3230,15 +3268,25 @@
     </w:p>
     <w:p>
       <w:pPr>
-        <w:spacing w:after="0" w:line="240" w:lineRule="auto"/>
-        <w:jc w:val="left"/>
+        <w:pStyle w:val="NormalWeb"/>
+        <w:jc w:val="both"/>
+        <w:rPr>
+          <w:rFonts w:asciiTheme="minorHAnsi" w:hAnsiTheme="minorHAnsi"/>
+          <w:sz w:val="22"/>
+          <w:lang w:val="pt-PT"/>
+        </w:rPr>
+      </w:pPr>
+    </w:p>
+    <w:p>
+      <w:pPr>
+        <w:pStyle w:val="NormalWeb"/>
+        <w:spacing w:before="360" w:beforeAutospacing="0" w:after="120" w:afterAutospacing="0"/>
+        <w:jc w:val="both"/>
         <w:rPr>
           <w:rFonts w:asciiTheme="minorHAnsi" w:hAnsiTheme="minorHAnsi" w:cs="Arial"/>
           <w:b/>
           <w:bCs/>
-          <w:color w:val="000000"/>
-          <w:sz w:val="24"/>
-          <w:szCs w:val="24"/>
+          <w:lang w:val="pt-PT"/>
         </w:rPr>
       </w:pPr>
       <w:r>
@@ -3246,30 +3294,8 @@
           <w:rFonts w:asciiTheme="minorHAnsi" w:hAnsiTheme="minorHAnsi" w:cs="Arial"/>
           <w:b/>
           <w:bCs/>
-        </w:rPr>
-        <w:br w:type="page"/>
-      </w:r>
-    </w:p>
-    <w:p>
-      <w:pPr>
-        <w:pStyle w:val="NormalWeb"/>
-        <w:spacing w:before="360" w:beforeAutospacing="0" w:after="120" w:afterAutospacing="0"/>
-        <w:jc w:val="both"/>
-        <w:rPr>
-          <w:rFonts w:asciiTheme="minorHAnsi" w:hAnsiTheme="minorHAnsi" w:cs="Arial"/>
-          <w:b/>
-          <w:bCs/>
-          <w:lang w:val="pt-PT"/>
-        </w:rPr>
-      </w:pPr>
-      <w:r>
-        <w:rPr>
-          <w:rFonts w:asciiTheme="minorHAnsi" w:hAnsiTheme="minorHAnsi" w:cs="Arial"/>
-          <w:b/>
-          <w:bCs/>
-          <w:lang w:val="pt-PT"/>
-        </w:rPr>
-        <w:lastRenderedPageBreak/>
+          <w:lang w:val="pt-PT"/>
+        </w:rPr>
         <w:t>Referências Bibliográficas</w:t>
       </w:r>
     </w:p>
@@ -3333,192 +3359,6 @@
           <w:lang w:val="en-US"/>
         </w:rPr>
         <w:t xml:space="preserve">(n.d.). DHT22 Temperature and Humidity Sensor with Arduino. </w:t>
-      </w:r>
-      <w:r>
-        <w:rPr>
-          <w:rFonts w:asciiTheme="minorHAnsi" w:hAnsiTheme="minorHAnsi"/>
-          <w:sz w:val="22"/>
-          <w:lang w:val="pt-PT"/>
-        </w:rPr>
-        <w:t xml:space="preserve">Disponível em: </w:t>
-      </w:r>
-      <w:hyperlink r:id="rId8" w:history="1">
-        <w:r>
-          <w:rPr>
-            <w:rStyle w:val="Hiperligao"/>
-            <w:rFonts w:asciiTheme="minorHAnsi" w:hAnsiTheme="minorHAnsi"/>
-            <w:sz w:val="22"/>
-            <w:lang w:val="pt-PT"/>
-          </w:rPr>
-          <w:t>https://create.arduino.c</w:t>
-        </w:r>
-        <w:r>
-          <w:rPr>
-            <w:rStyle w:val="Hiperligao"/>
-            <w:rFonts w:asciiTheme="minorHAnsi" w:hAnsiTheme="minorHAnsi"/>
-            <w:sz w:val="22"/>
-            <w:lang w:val="pt-PT"/>
-          </w:rPr>
-          <w:t>c</w:t>
-        </w:r>
-        <w:r>
-          <w:rPr>
-            <w:rStyle w:val="Hiperligao"/>
-            <w:rFonts w:asciiTheme="minorHAnsi" w:hAnsiTheme="minorHAnsi"/>
-            <w:sz w:val="22"/>
-            <w:lang w:val="pt-PT"/>
-          </w:rPr>
-          <w:t>/projecthub</w:t>
-        </w:r>
-      </w:hyperlink>
-      <w:r>
-        <w:rPr>
-          <w:rFonts w:asciiTheme="minorHAnsi" w:hAnsiTheme="minorHAnsi"/>
-          <w:sz w:val="22"/>
-          <w:lang w:val="pt-PT"/>
-        </w:rPr>
-        <w:t xml:space="preserve"> </w:t>
-      </w:r>
-      <w:r>
-        <w:rPr>
-          <w:rFonts w:asciiTheme="minorHAnsi" w:hAnsiTheme="minorHAnsi"/>
-          <w:sz w:val="22"/>
-          <w:lang w:val="pt-PT"/>
-        </w:rPr>
-        <w:t>(</w:t>
-      </w:r>
-      <w:proofErr w:type="spellStart"/>
-      <w:r>
-        <w:rPr>
-          <w:rFonts w:asciiTheme="minorHAnsi" w:hAnsiTheme="minorHAnsi"/>
-          <w:sz w:val="22"/>
-          <w:lang w:val="pt-PT"/>
-        </w:rPr>
-        <w:t>Acessado</w:t>
-      </w:r>
-      <w:proofErr w:type="spellEnd"/>
-      <w:r>
-        <w:rPr>
-          <w:rFonts w:asciiTheme="minorHAnsi" w:hAnsiTheme="minorHAnsi"/>
-          <w:sz w:val="22"/>
-          <w:lang w:val="pt-PT"/>
-        </w:rPr>
-        <w:t xml:space="preserve"> em maio de 2025)</w:t>
-      </w:r>
-    </w:p>
-    <w:p>
-      <w:pPr>
-        <w:pStyle w:val="NormalWeb"/>
-        <w:rPr>
-          <w:rFonts w:asciiTheme="minorHAnsi" w:hAnsiTheme="minorHAnsi"/>
-          <w:sz w:val="22"/>
-          <w:lang w:val="pt-PT"/>
-        </w:rPr>
-      </w:pPr>
-      <w:r>
-        <w:rPr>
-          <w:rFonts w:asciiTheme="minorHAnsi" w:hAnsiTheme="minorHAnsi"/>
-          <w:sz w:val="22"/>
-          <w:lang w:val="en-US"/>
-        </w:rPr>
-        <w:t xml:space="preserve">[2] EMQ Technologies Co., Ltd. (2024). EMQX - MQTT Broker. </w:t>
-      </w:r>
-      <w:r>
-        <w:rPr>
-          <w:rFonts w:asciiTheme="minorHAnsi" w:hAnsiTheme="minorHAnsi"/>
-          <w:sz w:val="22"/>
-          <w:lang w:val="pt-PT"/>
-        </w:rPr>
-        <w:t xml:space="preserve">Disponível em: </w:t>
-      </w:r>
-      <w:hyperlink r:id="rId9" w:history="1">
-        <w:r>
-          <w:rPr>
-            <w:rStyle w:val="Hiperligao"/>
-            <w:rFonts w:asciiTheme="minorHAnsi" w:hAnsiTheme="minorHAnsi"/>
-            <w:sz w:val="22"/>
-            <w:lang w:val="pt-PT"/>
-          </w:rPr>
-          <w:t>https:</w:t>
-        </w:r>
-        <w:r>
-          <w:rPr>
-            <w:rStyle w:val="Hiperligao"/>
-            <w:rFonts w:asciiTheme="minorHAnsi" w:hAnsiTheme="minorHAnsi"/>
-            <w:sz w:val="22"/>
-            <w:lang w:val="pt-PT"/>
-          </w:rPr>
-          <w:t>/</w:t>
-        </w:r>
-        <w:r>
-          <w:rPr>
-            <w:rStyle w:val="Hiperligao"/>
-            <w:rFonts w:asciiTheme="minorHAnsi" w:hAnsiTheme="minorHAnsi"/>
-            <w:sz w:val="22"/>
-            <w:lang w:val="pt-PT"/>
-          </w:rPr>
-          <w:t>/www.emqx.io</w:t>
-        </w:r>
-      </w:hyperlink>
-      <w:r>
-        <w:rPr>
-          <w:rFonts w:asciiTheme="minorHAnsi" w:hAnsiTheme="minorHAnsi"/>
-          <w:sz w:val="22"/>
-          <w:lang w:val="pt-PT"/>
-        </w:rPr>
-        <w:t xml:space="preserve"> </w:t>
-      </w:r>
-      <w:r>
-        <w:rPr>
-          <w:rFonts w:asciiTheme="minorHAnsi" w:hAnsiTheme="minorHAnsi"/>
-          <w:sz w:val="22"/>
-          <w:lang w:val="pt-PT"/>
-        </w:rPr>
-        <w:t>(</w:t>
-      </w:r>
-      <w:proofErr w:type="spellStart"/>
-      <w:r>
-        <w:rPr>
-          <w:rFonts w:asciiTheme="minorHAnsi" w:hAnsiTheme="minorHAnsi"/>
-          <w:sz w:val="22"/>
-          <w:lang w:val="pt-PT"/>
-        </w:rPr>
-        <w:t>Acessado</w:t>
-      </w:r>
-      <w:proofErr w:type="spellEnd"/>
-      <w:r>
-        <w:rPr>
-          <w:rFonts w:asciiTheme="minorHAnsi" w:hAnsiTheme="minorHAnsi"/>
-          <w:sz w:val="22"/>
-          <w:lang w:val="pt-PT"/>
-        </w:rPr>
-        <w:t xml:space="preserve"> em maio de 2025)</w:t>
-      </w:r>
-    </w:p>
-    <w:p>
-      <w:pPr>
-        <w:pStyle w:val="NormalWeb"/>
-        <w:rPr>
-          <w:rFonts w:asciiTheme="minorHAnsi" w:hAnsiTheme="minorHAnsi"/>
-          <w:sz w:val="22"/>
-          <w:lang w:val="pt-PT"/>
-        </w:rPr>
-      </w:pPr>
-      <w:r>
-        <w:rPr>
-          <w:rFonts w:asciiTheme="minorHAnsi" w:hAnsiTheme="minorHAnsi"/>
-          <w:sz w:val="22"/>
-          <w:lang w:val="pt-PT"/>
-        </w:rPr>
-        <w:t xml:space="preserve">[3] Node-RED. </w:t>
-      </w:r>
-      <w:r>
-        <w:rPr>
-          <w:rFonts w:asciiTheme="minorHAnsi" w:hAnsiTheme="minorHAnsi"/>
-          <w:sz w:val="22"/>
-          <w:lang w:val="en-US"/>
-        </w:rPr>
-        <w:t xml:space="preserve">(n.d.). Node-RED User Guide. </w:t>
       </w:r>
       <w:r>
         <w:rPr>
@@ -3536,8 +3376,70 @@
             <w:sz w:val="22"/>
             <w:lang w:val="pt-PT"/>
           </w:rPr>
-          <w:t>https://no</w:t>
+          <w:t>https://create.arduino.cc/projecthub</w:t>
         </w:r>
+      </w:hyperlink>
+      <w:r>
+        <w:rPr>
+          <w:rFonts w:asciiTheme="minorHAnsi" w:hAnsiTheme="minorHAnsi"/>
+          <w:sz w:val="22"/>
+          <w:lang w:val="pt-PT"/>
+        </w:rPr>
+        <w:t xml:space="preserve"> </w:t>
+      </w:r>
+      <w:r>
+        <w:rPr>
+          <w:rFonts w:asciiTheme="minorHAnsi" w:hAnsiTheme="minorHAnsi"/>
+          <w:sz w:val="22"/>
+          <w:lang w:val="pt-PT"/>
+        </w:rPr>
+        <w:t>(</w:t>
+      </w:r>
+      <w:proofErr w:type="spellStart"/>
+      <w:r>
+        <w:rPr>
+          <w:rFonts w:asciiTheme="minorHAnsi" w:hAnsiTheme="minorHAnsi"/>
+          <w:sz w:val="22"/>
+          <w:lang w:val="pt-PT"/>
+        </w:rPr>
+        <w:t>Acessado</w:t>
+      </w:r>
+      <w:proofErr w:type="spellEnd"/>
+      <w:r>
+        <w:rPr>
+          <w:rFonts w:asciiTheme="minorHAnsi" w:hAnsiTheme="minorHAnsi"/>
+          <w:sz w:val="22"/>
+          <w:lang w:val="pt-PT"/>
+        </w:rPr>
+        <w:t xml:space="preserve"> em maio de 2025)</w:t>
+      </w:r>
+    </w:p>
+    <w:p>
+      <w:pPr>
+        <w:pStyle w:val="NormalWeb"/>
+        <w:rPr>
+          <w:rFonts w:asciiTheme="minorHAnsi" w:hAnsiTheme="minorHAnsi"/>
+          <w:sz w:val="22"/>
+          <w:lang w:val="pt-PT"/>
+        </w:rPr>
+      </w:pPr>
+      <w:r>
+        <w:rPr>
+          <w:rFonts w:asciiTheme="minorHAnsi" w:hAnsiTheme="minorHAnsi"/>
+          <w:sz w:val="22"/>
+          <w:lang w:val="en-US"/>
+        </w:rPr>
+        <w:t xml:space="preserve">[2] EMQ Technologies Co., Ltd. (2024). EMQX - MQTT Broker. </w:t>
+      </w:r>
+      <w:r>
+        <w:rPr>
+          <w:rFonts w:asciiTheme="minorHAnsi" w:hAnsiTheme="minorHAnsi"/>
+          <w:sz w:val="22"/>
+          <w:lang w:val="pt-PT"/>
+        </w:rPr>
+        <w:t xml:space="preserve">Disponível em: </w:t>
+      </w:r>
+      <w:hyperlink r:id="rId11" w:history="1">
         <w:r>
           <w:rPr>
             <w:rStyle w:val="Hiperligao"/>
@@ -3545,8 +3447,78 @@
             <w:sz w:val="22"/>
             <w:lang w:val="pt-PT"/>
           </w:rPr>
-          <w:t>d</w:t>
+          <w:t>https://www.emqx.io</w:t>
         </w:r>
+      </w:hyperlink>
+      <w:r>
+        <w:rPr>
+          <w:rFonts w:asciiTheme="minorHAnsi" w:hAnsiTheme="minorHAnsi"/>
+          <w:sz w:val="22"/>
+          <w:lang w:val="pt-PT"/>
+        </w:rPr>
+        <w:t xml:space="preserve"> </w:t>
+      </w:r>
+      <w:r>
+        <w:rPr>
+          <w:rFonts w:asciiTheme="minorHAnsi" w:hAnsiTheme="minorHAnsi"/>
+          <w:sz w:val="22"/>
+          <w:lang w:val="pt-PT"/>
+        </w:rPr>
+        <w:t>(</w:t>
+      </w:r>
+      <w:proofErr w:type="spellStart"/>
+      <w:r>
+        <w:rPr>
+          <w:rFonts w:asciiTheme="minorHAnsi" w:hAnsiTheme="minorHAnsi"/>
+          <w:sz w:val="22"/>
+          <w:lang w:val="pt-PT"/>
+        </w:rPr>
+        <w:t>Acessado</w:t>
+      </w:r>
+      <w:proofErr w:type="spellEnd"/>
+      <w:r>
+        <w:rPr>
+          <w:rFonts w:asciiTheme="minorHAnsi" w:hAnsiTheme="minorHAnsi"/>
+          <w:sz w:val="22"/>
+          <w:lang w:val="pt-PT"/>
+        </w:rPr>
+        <w:t xml:space="preserve"> em maio de 2025)</w:t>
+      </w:r>
+    </w:p>
+    <w:p>
+      <w:pPr>
+        <w:pStyle w:val="NormalWeb"/>
+        <w:rPr>
+          <w:rFonts w:asciiTheme="minorHAnsi" w:hAnsiTheme="minorHAnsi"/>
+          <w:sz w:val="22"/>
+          <w:lang w:val="pt-PT"/>
+        </w:rPr>
+      </w:pPr>
+      <w:r>
+        <w:rPr>
+          <w:rFonts w:asciiTheme="minorHAnsi" w:hAnsiTheme="minorHAnsi"/>
+          <w:sz w:val="22"/>
+          <w:lang w:val="en-US"/>
+        </w:rPr>
+        <w:t xml:space="preserve">[3] Node-RED. </w:t>
+      </w:r>
+      <w:r>
+        <w:rPr>
+          <w:rFonts w:asciiTheme="minorHAnsi" w:hAnsiTheme="minorHAnsi"/>
+          <w:sz w:val="22"/>
+          <w:lang w:val="en-US"/>
+        </w:rPr>
+        <w:t xml:space="preserve">(n.d.). Node-RED User Guide. </w:t>
+      </w:r>
+      <w:r>
+        <w:rPr>
+          <w:rFonts w:asciiTheme="minorHAnsi" w:hAnsiTheme="minorHAnsi"/>
+          <w:sz w:val="22"/>
+          <w:lang w:val="pt-PT"/>
+        </w:rPr>
+        <w:t xml:space="preserve">Disponível em: </w:t>
+      </w:r>
+      <w:hyperlink r:id="rId12" w:history="1">
         <w:r>
           <w:rPr>
             <w:rStyle w:val="Hiperligao"/>
@@ -3554,7 +3526,7 @@
             <w:sz w:val="22"/>
             <w:lang w:val="pt-PT"/>
           </w:rPr>
-          <w:t>ered.org/docs</w:t>
+          <w:t>https://nodered.org/docs</w:t>
         </w:r>
       </w:hyperlink>
       <w:r>
@@ -3605,7 +3577,7 @@
         <w:rPr>
           <w:rFonts w:asciiTheme="minorHAnsi" w:hAnsiTheme="minorHAnsi"/>
           <w:sz w:val="22"/>
-          <w:lang w:val="pt-PT"/>
+          <w:lang w:val="en-US"/>
         </w:rPr>
         <w:t xml:space="preserve">[4] Wokwi. </w:t>
       </w:r>
@@ -3625,7 +3597,7 @@
         </w:rPr>
         <w:t xml:space="preserve">Disponível em: </w:t>
       </w:r>
-      <w:hyperlink r:id="rId11" w:history="1">
+      <w:hyperlink r:id="rId13" w:history="1">
         <w:r>
           <w:rPr>
             <w:rStyle w:val="Hiperligao"/>
@@ -3680,7 +3652,7 @@
         <w:rPr>
           <w:rFonts w:asciiTheme="minorHAnsi" w:hAnsiTheme="minorHAnsi"/>
           <w:sz w:val="22"/>
-          <w:lang w:val="en-US"/>
+          <w:lang w:val="pt-PT"/>
         </w:rPr>
       </w:pPr>
     </w:p>
@@ -3693,7 +3665,7 @@
         <w:rPr>
           <w:rFonts w:asciiTheme="minorHAnsi" w:hAnsiTheme="minorHAnsi"/>
           <w:sz w:val="22"/>
-          <w:lang w:val="en-US"/>
+          <w:lang w:val="pt-PT"/>
         </w:rPr>
       </w:pPr>
     </w:p>
@@ -3706,7 +3678,7 @@
         <w:rPr>
           <w:rFonts w:asciiTheme="minorHAnsi" w:hAnsiTheme="minorHAnsi"/>
           <w:sz w:val="22"/>
-          <w:lang w:val="en-US"/>
+          <w:lang w:val="pt-PT"/>
         </w:rPr>
       </w:pPr>
     </w:p>
@@ -3719,7 +3691,7 @@
         <w:rPr>
           <w:rFonts w:asciiTheme="minorHAnsi" w:hAnsiTheme="minorHAnsi"/>
           <w:sz w:val="22"/>
-          <w:lang w:val="en-US"/>
+          <w:lang w:val="pt-PT"/>
         </w:rPr>
       </w:pPr>
     </w:p>
@@ -3732,7 +3704,7 @@
         <w:rPr>
           <w:rFonts w:asciiTheme="minorHAnsi" w:hAnsiTheme="minorHAnsi"/>
           <w:sz w:val="22"/>
-          <w:lang w:val="en-US"/>
+          <w:lang w:val="pt-PT"/>
         </w:rPr>
       </w:pPr>
     </w:p>
@@ -3745,41 +3717,15 @@
         <w:rPr>
           <w:rFonts w:asciiTheme="minorHAnsi" w:hAnsiTheme="minorHAnsi"/>
           <w:sz w:val="22"/>
-          <w:lang w:val="en-US"/>
-        </w:rPr>
-      </w:pPr>
-    </w:p>
-    <w:p>
-      <w:pPr>
-        <w:pStyle w:val="NormalWeb"/>
-        <w:spacing w:before="0" w:beforeAutospacing="0" w:after="60" w:afterAutospacing="0"/>
-        <w:ind w:left="284" w:hanging="284"/>
-        <w:jc w:val="both"/>
-        <w:rPr>
-          <w:rFonts w:asciiTheme="minorHAnsi" w:hAnsiTheme="minorHAnsi"/>
-          <w:sz w:val="22"/>
-          <w:lang w:val="en-US"/>
-        </w:rPr>
-      </w:pPr>
-    </w:p>
-    <w:p>
-      <w:pPr>
-        <w:pStyle w:val="NormalWeb"/>
-        <w:spacing w:before="0" w:beforeAutospacing="0" w:after="60" w:afterAutospacing="0"/>
-        <w:ind w:left="284" w:hanging="284"/>
-        <w:jc w:val="both"/>
-        <w:rPr>
-          <w:rFonts w:asciiTheme="minorHAnsi" w:hAnsiTheme="minorHAnsi"/>
-          <w:sz w:val="22"/>
-          <w:lang w:val="en-US"/>
+          <w:lang w:val="pt-PT"/>
         </w:rPr>
       </w:pPr>
     </w:p>
     <w:sectPr>
-      <w:headerReference w:type="default" r:id="rId12"/>
-      <w:footerReference w:type="default" r:id="rId13"/>
-      <w:headerReference w:type="first" r:id="rId14"/>
-      <w:footerReference w:type="first" r:id="rId15"/>
+      <w:headerReference w:type="default" r:id="rId14"/>
+      <w:footerReference w:type="default" r:id="rId15"/>
+      <w:headerReference w:type="first" r:id="rId16"/>
+      <w:footerReference w:type="first" r:id="rId17"/>
       <w:pgSz w:w="11907" w:h="16840" w:code="9"/>
       <w:pgMar w:top="1418" w:right="1134" w:bottom="1134" w:left="1134" w:header="113" w:footer="567" w:gutter="0"/>
       <w:cols w:space="720"/>
@@ -4054,7 +4000,7 @@
                         </a:ln>
                         <a:extLst>
                           <a:ext uri="{53640926-AAD7-44d8-BBD7-CCE9431645EC}">
-                            <a14:shadowObscured xmlns:a14="http://schemas.microsoft.com/office/drawing/2010/main" xmlns:w="http://schemas.openxmlformats.org/wordprocessingml/2006/main" xmlns:w10="urn:schemas-microsoft-com:office:word" xmlns:v="urn:schemas-microsoft-com:vml" xmlns:o="urn:schemas-microsoft-com:office:office" xmlns:mv="urn:schemas-microsoft-com:mac:vml" xmlns:mo="http://schemas.microsoft.com/office/mac/office/2008/main" xmlns=""/>
+                            <a14:shadowObscured xmlns="" xmlns:mo="http://schemas.microsoft.com/office/mac/office/2008/main" xmlns:mv="urn:schemas-microsoft-com:mac:vml" xmlns:o="urn:schemas-microsoft-com:office:office" xmlns:v="urn:schemas-microsoft-com:vml" xmlns:w10="urn:schemas-microsoft-com:office:word" xmlns:w="http://schemas.openxmlformats.org/wordprocessingml/2006/main" xmlns:a14="http://schemas.microsoft.com/office/drawing/2010/main"/>
                           </a:ext>
                         </a:extLst>
                       </pic:spPr>
@@ -4245,7 +4191,7 @@
                         </a:ln>
                         <a:extLst>
                           <a:ext uri="{53640926-AAD7-44d8-BBD7-CCE9431645EC}">
-                            <a14:shadowObscured xmlns:a14="http://schemas.microsoft.com/office/drawing/2010/main" xmlns:w="http://schemas.openxmlformats.org/wordprocessingml/2006/main" xmlns:w10="urn:schemas-microsoft-com:office:word" xmlns:v="urn:schemas-microsoft-com:vml" xmlns:o="urn:schemas-microsoft-com:office:office" xmlns:mv="urn:schemas-microsoft-com:mac:vml" xmlns:mo="http://schemas.microsoft.com/office/mac/office/2008/main" xmlns=""/>
+                            <a14:shadowObscured xmlns="" xmlns:mo="http://schemas.microsoft.com/office/mac/office/2008/main" xmlns:mv="urn:schemas-microsoft-com:mac:vml" xmlns:o="urn:schemas-microsoft-com:office:office" xmlns:v="urn:schemas-microsoft-com:vml" xmlns:w10="urn:schemas-microsoft-com:office:word" xmlns:w="http://schemas.openxmlformats.org/wordprocessingml/2006/main" xmlns:a14="http://schemas.microsoft.com/office/drawing/2010/main"/>
                           </a:ext>
                         </a:extLst>
                       </pic:spPr>
@@ -6579,6 +6525,7 @@
   <w:style w:type="character" w:default="1" w:styleId="Tipodeletrapredefinidodopargrafo">
     <w:name w:val="Default Paragraph Font"/>
     <w:uiPriority w:val="1"/>
+    <w:semiHidden/>
     <w:unhideWhenUsed/>
   </w:style>
   <w:style w:type="table" w:default="1" w:styleId="Tabelanormal">

</xml_diff>

<commit_message>
feat: update report table image from node-red dashboard
</commit_message>
<xml_diff>
--- a/project/assets/docs/PRel_GabrielNoira_a31240_DavidVieira_a56550_TurnoD.docx
+++ b/project/assets/docs/PRel_GabrielNoira_a31240_DavidVieira_a56550_TurnoD.docx
@@ -1904,6 +1904,7 @@
             <w:r>
               <w:rPr>
                 <w:rFonts w:asciiTheme="minorHAnsi" w:hAnsiTheme="minorHAnsi"/>
+                <w:noProof/>
                 <w:sz w:val="22"/>
                 <w:lang w:val="pt-PT"/>
               </w:rPr>
@@ -2183,10 +2184,18 @@
         <w:tblStyle w:val="TabelacomGrelha"/>
         <w:tblW w:w="0" w:type="auto"/>
         <w:tblInd w:w="180" w:type="dxa"/>
+        <w:tblBorders>
+          <w:top w:val="none" w:sz="0" w:space="0" w:color="auto"/>
+          <w:left w:val="none" w:sz="0" w:space="0" w:color="auto"/>
+          <w:bottom w:val="none" w:sz="0" w:space="0" w:color="auto"/>
+          <w:right w:val="none" w:sz="0" w:space="0" w:color="auto"/>
+          <w:insideH w:val="none" w:sz="0" w:space="0" w:color="auto"/>
+          <w:insideV w:val="none" w:sz="0" w:space="0" w:color="auto"/>
+        </w:tblBorders>
         <w:tblLook w:val="04A0" w:firstRow="1" w:lastRow="0" w:firstColumn="1" w:lastColumn="0" w:noHBand="0" w:noVBand="1"/>
       </w:tblPr>
       <w:tblGrid>
-        <w:gridCol w:w="9449"/>
+        <w:gridCol w:w="9459"/>
       </w:tblGrid>
       <w:tr>
         <w:tc>
@@ -2217,6 +2226,7 @@
             <w:r>
               <w:rPr>
                 <w:rFonts w:asciiTheme="minorHAnsi" w:hAnsiTheme="minorHAnsi"/>
+                <w:noProof/>
                 <w:sz w:val="22"/>
                 <w:lang w:val="pt-PT"/>
               </w:rPr>
@@ -3368,17 +3378,30 @@
         </w:rPr>
         <w:t xml:space="preserve">Disponível em: </w:t>
       </w:r>
-      <w:hyperlink r:id="rId10" w:history="1">
-        <w:r>
-          <w:rPr>
-            <w:rStyle w:val="Hiperligao"/>
-            <w:rFonts w:asciiTheme="minorHAnsi" w:hAnsiTheme="minorHAnsi"/>
-            <w:sz w:val="22"/>
-            <w:lang w:val="pt-PT"/>
-          </w:rPr>
-          <w:t>https://create.arduino.cc/projecthub</w:t>
-        </w:r>
-      </w:hyperlink>
+      <w:r>
+        <w:fldChar w:fldCharType="begin"/>
+      </w:r>
+      <w:r>
+        <w:rPr>
+          <w:lang w:val="pt-PT"/>
+        </w:rPr>
+        <w:instrText>HYPERLINK "https://create.arduino.cc/projecthub"</w:instrText>
+      </w:r>
+      <w:r>
+        <w:fldChar w:fldCharType="separate"/>
+      </w:r>
+      <w:r>
+        <w:rPr>
+          <w:rStyle w:val="Hiperligao"/>
+          <w:rFonts w:asciiTheme="minorHAnsi" w:hAnsiTheme="minorHAnsi"/>
+          <w:sz w:val="22"/>
+          <w:lang w:val="pt-PT"/>
+        </w:rPr>
+        <w:t>https://create.arduino.cc/projecthub</w:t>
+      </w:r>
+      <w:r>
+        <w:fldChar w:fldCharType="end"/>
+      </w:r>
       <w:r>
         <w:rPr>
           <w:rFonts w:asciiTheme="minorHAnsi" w:hAnsiTheme="minorHAnsi"/>
@@ -3439,17 +3462,30 @@
         </w:rPr>
         <w:t xml:space="preserve">Disponível em: </w:t>
       </w:r>
-      <w:hyperlink r:id="rId11" w:history="1">
-        <w:r>
-          <w:rPr>
-            <w:rStyle w:val="Hiperligao"/>
-            <w:rFonts w:asciiTheme="minorHAnsi" w:hAnsiTheme="minorHAnsi"/>
-            <w:sz w:val="22"/>
-            <w:lang w:val="pt-PT"/>
-          </w:rPr>
-          <w:t>https://www.emqx.io</w:t>
-        </w:r>
-      </w:hyperlink>
+      <w:r>
+        <w:fldChar w:fldCharType="begin"/>
+      </w:r>
+      <w:r>
+        <w:rPr>
+          <w:lang w:val="pt-PT"/>
+        </w:rPr>
+        <w:instrText>HYPERLINK "https://www.emqx.io"</w:instrText>
+      </w:r>
+      <w:r>
+        <w:fldChar w:fldCharType="separate"/>
+      </w:r>
+      <w:r>
+        <w:rPr>
+          <w:rStyle w:val="Hiperligao"/>
+          <w:rFonts w:asciiTheme="minorHAnsi" w:hAnsiTheme="minorHAnsi"/>
+          <w:sz w:val="22"/>
+          <w:lang w:val="pt-PT"/>
+        </w:rPr>
+        <w:t>https://www.emqx.io</w:t>
+      </w:r>
+      <w:r>
+        <w:fldChar w:fldCharType="end"/>
+      </w:r>
       <w:r>
         <w:rPr>
           <w:rFonts w:asciiTheme="minorHAnsi" w:hAnsiTheme="minorHAnsi"/>
@@ -3518,17 +3554,30 @@
         </w:rPr>
         <w:t xml:space="preserve">Disponível em: </w:t>
       </w:r>
-      <w:hyperlink r:id="rId12" w:history="1">
-        <w:r>
-          <w:rPr>
-            <w:rStyle w:val="Hiperligao"/>
-            <w:rFonts w:asciiTheme="minorHAnsi" w:hAnsiTheme="minorHAnsi"/>
-            <w:sz w:val="22"/>
-            <w:lang w:val="pt-PT"/>
-          </w:rPr>
-          <w:t>https://nodered.org/docs</w:t>
-        </w:r>
-      </w:hyperlink>
+      <w:r>
+        <w:fldChar w:fldCharType="begin"/>
+      </w:r>
+      <w:r>
+        <w:rPr>
+          <w:lang w:val="pt-PT"/>
+        </w:rPr>
+        <w:instrText>HYPERLINK "https://nodered.org/docs"</w:instrText>
+      </w:r>
+      <w:r>
+        <w:fldChar w:fldCharType="separate"/>
+      </w:r>
+      <w:r>
+        <w:rPr>
+          <w:rStyle w:val="Hiperligao"/>
+          <w:rFonts w:asciiTheme="minorHAnsi" w:hAnsiTheme="minorHAnsi"/>
+          <w:sz w:val="22"/>
+          <w:lang w:val="pt-PT"/>
+        </w:rPr>
+        <w:t>https://nodered.org/docs</w:t>
+      </w:r>
+      <w:r>
+        <w:fldChar w:fldCharType="end"/>
+      </w:r>
       <w:r>
         <w:rPr>
           <w:rFonts w:asciiTheme="minorHAnsi" w:hAnsiTheme="minorHAnsi"/>
@@ -3597,17 +3646,30 @@
         </w:rPr>
         <w:t xml:space="preserve">Disponível em: </w:t>
       </w:r>
-      <w:hyperlink r:id="rId13" w:history="1">
-        <w:r>
-          <w:rPr>
-            <w:rStyle w:val="Hiperligao"/>
-            <w:rFonts w:asciiTheme="minorHAnsi" w:hAnsiTheme="minorHAnsi"/>
-            <w:sz w:val="22"/>
-            <w:lang w:val="pt-PT"/>
-          </w:rPr>
-          <w:t>https://wokwi.com</w:t>
-        </w:r>
-      </w:hyperlink>
+      <w:r>
+        <w:fldChar w:fldCharType="begin"/>
+      </w:r>
+      <w:r>
+        <w:rPr>
+          <w:lang w:val="pt-PT"/>
+        </w:rPr>
+        <w:instrText>HYPERLINK "https://wokwi.com"</w:instrText>
+      </w:r>
+      <w:r>
+        <w:fldChar w:fldCharType="separate"/>
+      </w:r>
+      <w:r>
+        <w:rPr>
+          <w:rStyle w:val="Hiperligao"/>
+          <w:rFonts w:asciiTheme="minorHAnsi" w:hAnsiTheme="minorHAnsi"/>
+          <w:sz w:val="22"/>
+          <w:lang w:val="pt-PT"/>
+        </w:rPr>
+        <w:t>https://wokwi.com</w:t>
+      </w:r>
+      <w:r>
+        <w:fldChar w:fldCharType="end"/>
+      </w:r>
       <w:r>
         <w:rPr>
           <w:rFonts w:asciiTheme="minorHAnsi" w:hAnsiTheme="minorHAnsi"/>
@@ -3722,10 +3784,10 @@
       </w:pPr>
     </w:p>
     <w:sectPr>
-      <w:headerReference w:type="default" r:id="rId14"/>
-      <w:footerReference w:type="default" r:id="rId15"/>
-      <w:headerReference w:type="first" r:id="rId16"/>
-      <w:footerReference w:type="first" r:id="rId17"/>
+      <w:headerReference w:type="default" r:id="rId10"/>
+      <w:footerReference w:type="default" r:id="rId11"/>
+      <w:headerReference w:type="first" r:id="rId12"/>
+      <w:footerReference w:type="first" r:id="rId13"/>
       <w:pgSz w:w="11907" w:h="16840" w:code="9"/>
       <w:pgMar w:top="1418" w:right="1134" w:bottom="1134" w:left="1134" w:header="113" w:footer="567" w:gutter="0"/>
       <w:cols w:space="720"/>
@@ -4000,7 +4062,7 @@
                         </a:ln>
                         <a:extLst>
                           <a:ext uri="{53640926-AAD7-44d8-BBD7-CCE9431645EC}">
-                            <a14:shadowObscured xmlns="" xmlns:mo="http://schemas.microsoft.com/office/mac/office/2008/main" xmlns:mv="urn:schemas-microsoft-com:mac:vml" xmlns:o="urn:schemas-microsoft-com:office:office" xmlns:v="urn:schemas-microsoft-com:vml" xmlns:w10="urn:schemas-microsoft-com:office:word" xmlns:w="http://schemas.openxmlformats.org/wordprocessingml/2006/main" xmlns:a14="http://schemas.microsoft.com/office/drawing/2010/main"/>
+                            <a14:shadowObscured xmlns:a14="http://schemas.microsoft.com/office/drawing/2010/main" xmlns:w="http://schemas.openxmlformats.org/wordprocessingml/2006/main" xmlns:w10="urn:schemas-microsoft-com:office:word" xmlns:v="urn:schemas-microsoft-com:vml" xmlns:o="urn:schemas-microsoft-com:office:office" xmlns:mv="urn:schemas-microsoft-com:mac:vml" xmlns:mo="http://schemas.microsoft.com/office/mac/office/2008/main" xmlns=""/>
                           </a:ext>
                         </a:extLst>
                       </pic:spPr>
@@ -4191,7 +4253,7 @@
                         </a:ln>
                         <a:extLst>
                           <a:ext uri="{53640926-AAD7-44d8-BBD7-CCE9431645EC}">
-                            <a14:shadowObscured xmlns="" xmlns:mo="http://schemas.microsoft.com/office/mac/office/2008/main" xmlns:mv="urn:schemas-microsoft-com:mac:vml" xmlns:o="urn:schemas-microsoft-com:office:office" xmlns:v="urn:schemas-microsoft-com:vml" xmlns:w10="urn:schemas-microsoft-com:office:word" xmlns:w="http://schemas.openxmlformats.org/wordprocessingml/2006/main" xmlns:a14="http://schemas.microsoft.com/office/drawing/2010/main"/>
+                            <a14:shadowObscured xmlns:a14="http://schemas.microsoft.com/office/drawing/2010/main" xmlns:w="http://schemas.openxmlformats.org/wordprocessingml/2006/main" xmlns:w10="urn:schemas-microsoft-com:office:word" xmlns:v="urn:schemas-microsoft-com:vml" xmlns:o="urn:schemas-microsoft-com:office:office" xmlns:mv="urn:schemas-microsoft-com:mac:vml" xmlns:mo="http://schemas.microsoft.com/office/mac/office/2008/main" xmlns=""/>
                           </a:ext>
                         </a:extLst>
                       </pic:spPr>

</xml_diff>

<commit_message>
feat: update project folder
</commit_message>
<xml_diff>
--- a/project/assets/docs/PRel_GabrielNoira_a31240_DavidVieira_a56550_TurnoD.docx
+++ b/project/assets/docs/PRel_GabrielNoira_a31240_DavidVieira_a56550_TurnoD.docx
@@ -3008,10 +3008,18 @@
         <w:tblStyle w:val="TabelacomGrelha"/>
         <w:tblW w:w="9629" w:type="dxa"/>
         <w:tblInd w:w="175" w:type="dxa"/>
+        <w:tblBorders>
+          <w:top w:val="none" w:sz="0" w:space="0" w:color="auto"/>
+          <w:left w:val="none" w:sz="0" w:space="0" w:color="auto"/>
+          <w:bottom w:val="none" w:sz="0" w:space="0" w:color="auto"/>
+          <w:right w:val="none" w:sz="0" w:space="0" w:color="auto"/>
+          <w:insideH w:val="none" w:sz="0" w:space="0" w:color="auto"/>
+          <w:insideV w:val="none" w:sz="0" w:space="0" w:color="auto"/>
+        </w:tblBorders>
         <w:tblLook w:val="04A0" w:firstRow="1" w:lastRow="0" w:firstColumn="1" w:lastColumn="0" w:noHBand="0" w:noVBand="1"/>
       </w:tblPr>
       <w:tblGrid>
-        <w:gridCol w:w="9629"/>
+        <w:gridCol w:w="9855"/>
       </w:tblGrid>
       <w:tr>
         <w:tc>
@@ -3045,7 +3053,41 @@
                 <w:sz w:val="22"/>
                 <w:lang w:val="pt-PT"/>
               </w:rPr>
-              <w:t>IMAGEM</w:t>
+              <w:drawing>
+                <wp:inline distT="0" distB="0" distL="0" distR="0" wp14:anchorId="4A042E2E" wp14:editId="1D6C668A">
+                  <wp:extent cx="6120765" cy="1028065"/>
+                  <wp:effectExtent l="0" t="0" r="0" b="635"/>
+                  <wp:docPr id="253628122" name="Imagem 1"/>
+                  <wp:cNvGraphicFramePr>
+                    <a:graphicFrameLocks xmlns:a="http://schemas.openxmlformats.org/drawingml/2006/main" noChangeAspect="1"/>
+                  </wp:cNvGraphicFramePr>
+                  <a:graphic xmlns:a="http://schemas.openxmlformats.org/drawingml/2006/main">
+                    <a:graphicData uri="http://schemas.openxmlformats.org/drawingml/2006/picture">
+                      <pic:pic xmlns:pic="http://schemas.openxmlformats.org/drawingml/2006/picture">
+                        <pic:nvPicPr>
+                          <pic:cNvPr id="253628122" name=""/>
+                          <pic:cNvPicPr/>
+                        </pic:nvPicPr>
+                        <pic:blipFill>
+                          <a:blip r:embed="rId10"/>
+                          <a:stretch>
+                            <a:fillRect/>
+                          </a:stretch>
+                        </pic:blipFill>
+                        <pic:spPr>
+                          <a:xfrm>
+                            <a:off x="0" y="0"/>
+                            <a:ext cx="6120765" cy="1028065"/>
+                          </a:xfrm>
+                          <a:prstGeom prst="rect">
+                            <a:avLst/>
+                          </a:prstGeom>
+                        </pic:spPr>
+                      </pic:pic>
+                    </a:graphicData>
+                  </a:graphic>
+                </wp:inline>
+              </w:drawing>
             </w:r>
           </w:p>
           <w:p>
@@ -3322,9 +3364,52 @@
         <w:rPr>
           <w:rFonts w:asciiTheme="minorHAnsi" w:hAnsiTheme="minorHAnsi"/>
           <w:sz w:val="22"/>
-          <w:lang w:val="pt-PT"/>
-        </w:rPr>
-        <w:t xml:space="preserve">[1] </w:t>
+          <w:lang w:val="en-US"/>
+        </w:rPr>
+        <w:t xml:space="preserve">[1] Arduino Project Hub. </w:t>
+      </w:r>
+      <w:r>
+        <w:rPr>
+          <w:rFonts w:asciiTheme="minorHAnsi" w:hAnsiTheme="minorHAnsi"/>
+          <w:sz w:val="22"/>
+          <w:lang w:val="en-US"/>
+        </w:rPr>
+        <w:t xml:space="preserve">(n.d.). DHT22 Temperature and Humidity Sensor with Arduino. </w:t>
+      </w:r>
+      <w:r>
+        <w:rPr>
+          <w:rFonts w:asciiTheme="minorHAnsi" w:hAnsiTheme="minorHAnsi"/>
+          <w:sz w:val="22"/>
+          <w:lang w:val="pt-PT"/>
+        </w:rPr>
+        <w:t xml:space="preserve">Disponível em: </w:t>
+      </w:r>
+      <w:hyperlink r:id="rId11" w:history="1">
+        <w:r>
+          <w:rPr>
+            <w:rStyle w:val="Hiperligao"/>
+            <w:rFonts w:asciiTheme="minorHAnsi" w:hAnsiTheme="minorHAnsi"/>
+            <w:sz w:val="22"/>
+            <w:lang w:val="pt-PT"/>
+          </w:rPr>
+          <w:t>https://create.arduino.cc/projecthub</w:t>
+        </w:r>
+      </w:hyperlink>
+      <w:r>
+        <w:rPr>
+          <w:rFonts w:asciiTheme="minorHAnsi" w:hAnsiTheme="minorHAnsi"/>
+          <w:sz w:val="22"/>
+          <w:lang w:val="pt-PT"/>
+        </w:rPr>
+        <w:t xml:space="preserve"> </w:t>
+      </w:r>
+      <w:r>
+        <w:rPr>
+          <w:rFonts w:asciiTheme="minorHAnsi" w:hAnsiTheme="minorHAnsi"/>
+          <w:sz w:val="22"/>
+          <w:lang w:val="pt-PT"/>
+        </w:rPr>
+        <w:t>(</w:t>
       </w:r>
       <w:proofErr w:type="spellStart"/>
       <w:r>
@@ -3333,7 +3418,7 @@
           <w:sz w:val="22"/>
           <w:lang w:val="pt-PT"/>
         </w:rPr>
-        <w:t>Arduino</w:t>
+        <w:t>Acessado</w:t>
       </w:r>
       <w:proofErr w:type="spellEnd"/>
       <w:r>
@@ -3342,7 +3427,68 @@
           <w:sz w:val="22"/>
           <w:lang w:val="pt-PT"/>
         </w:rPr>
-        <w:t xml:space="preserve"> Project </w:t>
+        <w:t xml:space="preserve"> em maio de 2025)</w:t>
+      </w:r>
+    </w:p>
+    <w:p>
+      <w:pPr>
+        <w:pStyle w:val="NormalWeb"/>
+        <w:rPr>
+          <w:rFonts w:asciiTheme="minorHAnsi" w:hAnsiTheme="minorHAnsi"/>
+          <w:sz w:val="22"/>
+          <w:lang w:val="pt-PT"/>
+        </w:rPr>
+      </w:pPr>
+      <w:r>
+        <w:rPr>
+          <w:rFonts w:asciiTheme="minorHAnsi" w:hAnsiTheme="minorHAnsi"/>
+          <w:sz w:val="22"/>
+          <w:lang w:val="en-US"/>
+        </w:rPr>
+        <w:t xml:space="preserve">[2] EMQ Technologies Co., Ltd. (2024). </w:t>
+      </w:r>
+      <w:r>
+        <w:rPr>
+          <w:rFonts w:asciiTheme="minorHAnsi" w:hAnsiTheme="minorHAnsi"/>
+          <w:sz w:val="22"/>
+          <w:lang w:val="pt-PT"/>
+        </w:rPr>
+        <w:t xml:space="preserve">EMQX - MQTT Broker. </w:t>
+      </w:r>
+      <w:r>
+        <w:rPr>
+          <w:rFonts w:asciiTheme="minorHAnsi" w:hAnsiTheme="minorHAnsi"/>
+          <w:sz w:val="22"/>
+          <w:lang w:val="pt-PT"/>
+        </w:rPr>
+        <w:t xml:space="preserve">Disponível em: </w:t>
+      </w:r>
+      <w:hyperlink r:id="rId12" w:history="1">
+        <w:r>
+          <w:rPr>
+            <w:rStyle w:val="Hiperligao"/>
+            <w:rFonts w:asciiTheme="minorHAnsi" w:hAnsiTheme="minorHAnsi"/>
+            <w:sz w:val="22"/>
+            <w:lang w:val="pt-PT"/>
+          </w:rPr>
+          <w:t>https://www.emqx.io</w:t>
+        </w:r>
+      </w:hyperlink>
+      <w:r>
+        <w:rPr>
+          <w:rFonts w:asciiTheme="minorHAnsi" w:hAnsiTheme="minorHAnsi"/>
+          <w:sz w:val="22"/>
+          <w:lang w:val="pt-PT"/>
+        </w:rPr>
+        <w:t xml:space="preserve"> </w:t>
+      </w:r>
+      <w:r>
+        <w:rPr>
+          <w:rFonts w:asciiTheme="minorHAnsi" w:hAnsiTheme="minorHAnsi"/>
+          <w:sz w:val="22"/>
+          <w:lang w:val="pt-PT"/>
+        </w:rPr>
+        <w:t>(</w:t>
       </w:r>
       <w:proofErr w:type="spellStart"/>
       <w:r>
@@ -3351,7 +3497,7 @@
           <w:sz w:val="22"/>
           <w:lang w:val="pt-PT"/>
         </w:rPr>
-        <w:t>Hub</w:t>
+        <w:t>Acessado</w:t>
       </w:r>
       <w:proofErr w:type="spellEnd"/>
       <w:r>
@@ -3360,15 +3506,33 @@
           <w:sz w:val="22"/>
           <w:lang w:val="pt-PT"/>
         </w:rPr>
-        <w:t xml:space="preserve">. </w:t>
-      </w:r>
+        <w:t xml:space="preserve"> em maio de 2025)</w:t>
+      </w:r>
+    </w:p>
+    <w:p>
+      <w:pPr>
+        <w:pStyle w:val="NormalWeb"/>
+        <w:rPr>
+          <w:rFonts w:asciiTheme="minorHAnsi" w:hAnsiTheme="minorHAnsi"/>
+          <w:sz w:val="22"/>
+          <w:lang w:val="pt-PT"/>
+        </w:rPr>
+      </w:pPr>
       <w:r>
         <w:rPr>
           <w:rFonts w:asciiTheme="minorHAnsi" w:hAnsiTheme="minorHAnsi"/>
           <w:sz w:val="22"/>
           <w:lang w:val="en-US"/>
         </w:rPr>
-        <w:t xml:space="preserve">(n.d.). DHT22 Temperature and Humidity Sensor with Arduino. </w:t>
+        <w:t xml:space="preserve">[3] Node-RED. </w:t>
+      </w:r>
+      <w:r>
+        <w:rPr>
+          <w:rFonts w:asciiTheme="minorHAnsi" w:hAnsiTheme="minorHAnsi"/>
+          <w:sz w:val="22"/>
+          <w:lang w:val="en-US"/>
+        </w:rPr>
+        <w:t xml:space="preserve">(n.d.). Node-RED User Guide. </w:t>
       </w:r>
       <w:r>
         <w:rPr>
@@ -3378,30 +3542,17 @@
         </w:rPr>
         <w:t xml:space="preserve">Disponível em: </w:t>
       </w:r>
-      <w:r>
-        <w:fldChar w:fldCharType="begin"/>
-      </w:r>
-      <w:r>
-        <w:rPr>
-          <w:lang w:val="pt-PT"/>
-        </w:rPr>
-        <w:instrText>HYPERLINK "https://create.arduino.cc/projecthub"</w:instrText>
-      </w:r>
-      <w:r>
-        <w:fldChar w:fldCharType="separate"/>
-      </w:r>
-      <w:r>
-        <w:rPr>
-          <w:rStyle w:val="Hiperligao"/>
-          <w:rFonts w:asciiTheme="minorHAnsi" w:hAnsiTheme="minorHAnsi"/>
-          <w:sz w:val="22"/>
-          <w:lang w:val="pt-PT"/>
-        </w:rPr>
-        <w:t>https://create.arduino.cc/projecthub</w:t>
-      </w:r>
-      <w:r>
-        <w:fldChar w:fldCharType="end"/>
-      </w:r>
+      <w:hyperlink r:id="rId13" w:history="1">
+        <w:r>
+          <w:rPr>
+            <w:rStyle w:val="Hiperligao"/>
+            <w:rFonts w:asciiTheme="minorHAnsi" w:hAnsiTheme="minorHAnsi"/>
+            <w:sz w:val="22"/>
+            <w:lang w:val="pt-PT"/>
+          </w:rPr>
+          <w:t>https://nodered.org/docs</w:t>
+        </w:r>
+      </w:hyperlink>
       <w:r>
         <w:rPr>
           <w:rFonts w:asciiTheme="minorHAnsi" w:hAnsiTheme="minorHAnsi"/>
@@ -3452,7 +3603,15 @@
           <w:sz w:val="22"/>
           <w:lang w:val="en-US"/>
         </w:rPr>
-        <w:t xml:space="preserve">[2] EMQ Technologies Co., Ltd. (2024). EMQX - MQTT Broker. </w:t>
+        <w:t xml:space="preserve">[4] Wokwi. </w:t>
+      </w:r>
+      <w:r>
+        <w:rPr>
+          <w:rFonts w:asciiTheme="minorHAnsi" w:hAnsiTheme="minorHAnsi"/>
+          <w:sz w:val="22"/>
+          <w:lang w:val="en-US"/>
+        </w:rPr>
+        <w:t xml:space="preserve">(n.d.). ESP32 Simulator Online. </w:t>
       </w:r>
       <w:r>
         <w:rPr>
@@ -3462,214 +3621,17 @@
         </w:rPr>
         <w:t xml:space="preserve">Disponível em: </w:t>
       </w:r>
-      <w:r>
-        <w:fldChar w:fldCharType="begin"/>
-      </w:r>
-      <w:r>
-        <w:rPr>
-          <w:lang w:val="pt-PT"/>
-        </w:rPr>
-        <w:instrText>HYPERLINK "https://www.emqx.io"</w:instrText>
-      </w:r>
-      <w:r>
-        <w:fldChar w:fldCharType="separate"/>
-      </w:r>
-      <w:r>
-        <w:rPr>
-          <w:rStyle w:val="Hiperligao"/>
-          <w:rFonts w:asciiTheme="minorHAnsi" w:hAnsiTheme="minorHAnsi"/>
-          <w:sz w:val="22"/>
-          <w:lang w:val="pt-PT"/>
-        </w:rPr>
-        <w:t>https://www.emqx.io</w:t>
-      </w:r>
-      <w:r>
-        <w:fldChar w:fldCharType="end"/>
-      </w:r>
-      <w:r>
-        <w:rPr>
-          <w:rFonts w:asciiTheme="minorHAnsi" w:hAnsiTheme="minorHAnsi"/>
-          <w:sz w:val="22"/>
-          <w:lang w:val="pt-PT"/>
-        </w:rPr>
-        <w:t xml:space="preserve"> </w:t>
-      </w:r>
-      <w:r>
-        <w:rPr>
-          <w:rFonts w:asciiTheme="minorHAnsi" w:hAnsiTheme="minorHAnsi"/>
-          <w:sz w:val="22"/>
-          <w:lang w:val="pt-PT"/>
-        </w:rPr>
-        <w:t>(</w:t>
-      </w:r>
-      <w:proofErr w:type="spellStart"/>
-      <w:r>
-        <w:rPr>
-          <w:rFonts w:asciiTheme="minorHAnsi" w:hAnsiTheme="minorHAnsi"/>
-          <w:sz w:val="22"/>
-          <w:lang w:val="pt-PT"/>
-        </w:rPr>
-        <w:t>Acessado</w:t>
-      </w:r>
-      <w:proofErr w:type="spellEnd"/>
-      <w:r>
-        <w:rPr>
-          <w:rFonts w:asciiTheme="minorHAnsi" w:hAnsiTheme="minorHAnsi"/>
-          <w:sz w:val="22"/>
-          <w:lang w:val="pt-PT"/>
-        </w:rPr>
-        <w:t xml:space="preserve"> em maio de 2025)</w:t>
-      </w:r>
-    </w:p>
-    <w:p>
-      <w:pPr>
-        <w:pStyle w:val="NormalWeb"/>
-        <w:rPr>
-          <w:rFonts w:asciiTheme="minorHAnsi" w:hAnsiTheme="minorHAnsi"/>
-          <w:sz w:val="22"/>
-          <w:lang w:val="pt-PT"/>
-        </w:rPr>
-      </w:pPr>
-      <w:r>
-        <w:rPr>
-          <w:rFonts w:asciiTheme="minorHAnsi" w:hAnsiTheme="minorHAnsi"/>
-          <w:sz w:val="22"/>
-          <w:lang w:val="en-US"/>
-        </w:rPr>
-        <w:t xml:space="preserve">[3] Node-RED. </w:t>
-      </w:r>
-      <w:r>
-        <w:rPr>
-          <w:rFonts w:asciiTheme="minorHAnsi" w:hAnsiTheme="minorHAnsi"/>
-          <w:sz w:val="22"/>
-          <w:lang w:val="en-US"/>
-        </w:rPr>
-        <w:t xml:space="preserve">(n.d.). Node-RED User Guide. </w:t>
-      </w:r>
-      <w:r>
-        <w:rPr>
-          <w:rFonts w:asciiTheme="minorHAnsi" w:hAnsiTheme="minorHAnsi"/>
-          <w:sz w:val="22"/>
-          <w:lang w:val="pt-PT"/>
-        </w:rPr>
-        <w:t xml:space="preserve">Disponível em: </w:t>
-      </w:r>
-      <w:r>
-        <w:fldChar w:fldCharType="begin"/>
-      </w:r>
-      <w:r>
-        <w:rPr>
-          <w:lang w:val="pt-PT"/>
-        </w:rPr>
-        <w:instrText>HYPERLINK "https://nodered.org/docs"</w:instrText>
-      </w:r>
-      <w:r>
-        <w:fldChar w:fldCharType="separate"/>
-      </w:r>
-      <w:r>
-        <w:rPr>
-          <w:rStyle w:val="Hiperligao"/>
-          <w:rFonts w:asciiTheme="minorHAnsi" w:hAnsiTheme="minorHAnsi"/>
-          <w:sz w:val="22"/>
-          <w:lang w:val="pt-PT"/>
-        </w:rPr>
-        <w:t>https://nodered.org/docs</w:t>
-      </w:r>
-      <w:r>
-        <w:fldChar w:fldCharType="end"/>
-      </w:r>
-      <w:r>
-        <w:rPr>
-          <w:rFonts w:asciiTheme="minorHAnsi" w:hAnsiTheme="minorHAnsi"/>
-          <w:sz w:val="22"/>
-          <w:lang w:val="pt-PT"/>
-        </w:rPr>
-        <w:t xml:space="preserve"> </w:t>
-      </w:r>
-      <w:r>
-        <w:rPr>
-          <w:rFonts w:asciiTheme="minorHAnsi" w:hAnsiTheme="minorHAnsi"/>
-          <w:sz w:val="22"/>
-          <w:lang w:val="pt-PT"/>
-        </w:rPr>
-        <w:t>(</w:t>
-      </w:r>
-      <w:proofErr w:type="spellStart"/>
-      <w:r>
-        <w:rPr>
-          <w:rFonts w:asciiTheme="minorHAnsi" w:hAnsiTheme="minorHAnsi"/>
-          <w:sz w:val="22"/>
-          <w:lang w:val="pt-PT"/>
-        </w:rPr>
-        <w:t>Acessado</w:t>
-      </w:r>
-      <w:proofErr w:type="spellEnd"/>
-      <w:r>
-        <w:rPr>
-          <w:rFonts w:asciiTheme="minorHAnsi" w:hAnsiTheme="minorHAnsi"/>
-          <w:sz w:val="22"/>
-          <w:lang w:val="pt-PT"/>
-        </w:rPr>
-        <w:t xml:space="preserve"> em maio de 2025)</w:t>
-      </w:r>
-    </w:p>
-    <w:p>
-      <w:pPr>
-        <w:pStyle w:val="NormalWeb"/>
-        <w:rPr>
-          <w:rFonts w:asciiTheme="minorHAnsi" w:hAnsiTheme="minorHAnsi"/>
-          <w:sz w:val="22"/>
-          <w:lang w:val="pt-PT"/>
-        </w:rPr>
-      </w:pPr>
-      <w:r>
-        <w:rPr>
-          <w:rFonts w:asciiTheme="minorHAnsi" w:hAnsiTheme="minorHAnsi"/>
-          <w:sz w:val="22"/>
-          <w:lang w:val="en-US"/>
-        </w:rPr>
-        <w:t xml:space="preserve">[4] Wokwi. </w:t>
-      </w:r>
-      <w:r>
-        <w:rPr>
-          <w:rFonts w:asciiTheme="minorHAnsi" w:hAnsiTheme="minorHAnsi"/>
-          <w:sz w:val="22"/>
-          <w:lang w:val="en-US"/>
-        </w:rPr>
-        <w:t xml:space="preserve">(n.d.). ESP32 Simulator Online. </w:t>
-      </w:r>
-      <w:r>
-        <w:rPr>
-          <w:rFonts w:asciiTheme="minorHAnsi" w:hAnsiTheme="minorHAnsi"/>
-          <w:sz w:val="22"/>
-          <w:lang w:val="pt-PT"/>
-        </w:rPr>
-        <w:t xml:space="preserve">Disponível em: </w:t>
-      </w:r>
-      <w:r>
-        <w:fldChar w:fldCharType="begin"/>
-      </w:r>
-      <w:r>
-        <w:rPr>
-          <w:lang w:val="pt-PT"/>
-        </w:rPr>
-        <w:instrText>HYPERLINK "https://wokwi.com"</w:instrText>
-      </w:r>
-      <w:r>
-        <w:fldChar w:fldCharType="separate"/>
-      </w:r>
-      <w:r>
-        <w:rPr>
-          <w:rStyle w:val="Hiperligao"/>
-          <w:rFonts w:asciiTheme="minorHAnsi" w:hAnsiTheme="minorHAnsi"/>
-          <w:sz w:val="22"/>
-          <w:lang w:val="pt-PT"/>
-        </w:rPr>
-        <w:t>https://wokwi.com</w:t>
-      </w:r>
-      <w:r>
-        <w:fldChar w:fldCharType="end"/>
-      </w:r>
+      <w:hyperlink r:id="rId14" w:history="1">
+        <w:r>
+          <w:rPr>
+            <w:rStyle w:val="Hiperligao"/>
+            <w:rFonts w:asciiTheme="minorHAnsi" w:hAnsiTheme="minorHAnsi"/>
+            <w:sz w:val="22"/>
+            <w:lang w:val="pt-PT"/>
+          </w:rPr>
+          <w:t>https://wokwi.com</w:t>
+        </w:r>
+      </w:hyperlink>
       <w:r>
         <w:rPr>
           <w:rFonts w:asciiTheme="minorHAnsi" w:hAnsiTheme="minorHAnsi"/>
@@ -3784,10 +3746,10 @@
       </w:pPr>
     </w:p>
     <w:sectPr>
-      <w:headerReference w:type="default" r:id="rId10"/>
-      <w:footerReference w:type="default" r:id="rId11"/>
-      <w:headerReference w:type="first" r:id="rId12"/>
-      <w:footerReference w:type="first" r:id="rId13"/>
+      <w:headerReference w:type="default" r:id="rId15"/>
+      <w:footerReference w:type="default" r:id="rId16"/>
+      <w:headerReference w:type="first" r:id="rId17"/>
+      <w:footerReference w:type="first" r:id="rId18"/>
       <w:pgSz w:w="11907" w:h="16840" w:code="9"/>
       <w:pgMar w:top="1418" w:right="1134" w:bottom="1134" w:left="1134" w:header="113" w:footer="567" w:gutter="0"/>
       <w:cols w:space="720"/>
@@ -4062,7 +4024,7 @@
                         </a:ln>
                         <a:extLst>
                           <a:ext uri="{53640926-AAD7-44d8-BBD7-CCE9431645EC}">
-                            <a14:shadowObscured xmlns:a14="http://schemas.microsoft.com/office/drawing/2010/main" xmlns:w="http://schemas.openxmlformats.org/wordprocessingml/2006/main" xmlns:w10="urn:schemas-microsoft-com:office:word" xmlns:v="urn:schemas-microsoft-com:vml" xmlns:o="urn:schemas-microsoft-com:office:office" xmlns:mv="urn:schemas-microsoft-com:mac:vml" xmlns:mo="http://schemas.microsoft.com/office/mac/office/2008/main" xmlns=""/>
+                            <a14:shadowObscured xmlns="" xmlns:mo="http://schemas.microsoft.com/office/mac/office/2008/main" xmlns:mv="urn:schemas-microsoft-com:mac:vml" xmlns:o="urn:schemas-microsoft-com:office:office" xmlns:v="urn:schemas-microsoft-com:vml" xmlns:w10="urn:schemas-microsoft-com:office:word" xmlns:w="http://schemas.openxmlformats.org/wordprocessingml/2006/main" xmlns:a14="http://schemas.microsoft.com/office/drawing/2010/main"/>
                           </a:ext>
                         </a:extLst>
                       </pic:spPr>
@@ -4253,7 +4215,7 @@
                         </a:ln>
                         <a:extLst>
                           <a:ext uri="{53640926-AAD7-44d8-BBD7-CCE9431645EC}">
-                            <a14:shadowObscured xmlns:a14="http://schemas.microsoft.com/office/drawing/2010/main" xmlns:w="http://schemas.openxmlformats.org/wordprocessingml/2006/main" xmlns:w10="urn:schemas-microsoft-com:office:word" xmlns:v="urn:schemas-microsoft-com:vml" xmlns:o="urn:schemas-microsoft-com:office:office" xmlns:mv="urn:schemas-microsoft-com:mac:vml" xmlns:mo="http://schemas.microsoft.com/office/mac/office/2008/main" xmlns=""/>
+                            <a14:shadowObscured xmlns="" xmlns:mo="http://schemas.microsoft.com/office/mac/office/2008/main" xmlns:mv="urn:schemas-microsoft-com:mac:vml" xmlns:o="urn:schemas-microsoft-com:office:office" xmlns:v="urn:schemas-microsoft-com:vml" xmlns:w10="urn:schemas-microsoft-com:office:word" xmlns:w="http://schemas.openxmlformats.org/wordprocessingml/2006/main" xmlns:a14="http://schemas.microsoft.com/office/drawing/2010/main"/>
                           </a:ext>
                         </a:extLst>
                       </pic:spPr>

</xml_diff>